<commit_message>
reordered unit 5 lessons
</commit_message>
<xml_diff>
--- a/units/5/lessons/1/resources/petascale-lesson-5.1-references.docx
+++ b/units/5/lessons/1/resources/petascale-lesson-5.1-references.docx
@@ -4,54 +4,43 @@
   <w:body>
     <w:p>
       <w:pPr>
-        <w:spacing w:after="240" w:before="240" w:lineRule="auto"/>
-        <w:ind w:left="0" w:firstLine="0"/>
-        <w:rPr>
-          <w:rFonts w:ascii="Times New Roman" w:cs="Times New Roman" w:eastAsia="Times New Roman" w:hAnsi="Times New Roman"/>
-          <w:sz w:val="24"/>
-          <w:szCs w:val="24"/>
-          <w:highlight w:val="white"/>
-        </w:rPr>
-      </w:pPr>
-      <w:r>
-        <w:rPr>
-          <w:rFonts w:ascii="Times New Roman" w:cs="Times New Roman" w:eastAsia="Times New Roman" w:hAnsi="Times New Roman"/>
-          <w:sz w:val="24"/>
-          <w:szCs w:val="24"/>
-          <w:highlight w:val="white"/>
-          <w:rtl w:val="0"/>
-        </w:rPr>
-        <w:t xml:space="preserve">Lesson 5.1 References/Further Reading</w:t>
-      </w:r>
-    </w:p>
-    <w:p>
-      <w:pPr>
-        <w:numPr>
-          <w:ilvl w:val="0"/>
-          <w:numId w:val="1"/>
-        </w:numPr>
-        <w:spacing w:after="0" w:afterAutospacing="0" w:before="240" w:lineRule="auto"/>
-        <w:ind w:left="720" w:hanging="360"/>
-        <w:rPr>
-          <w:rFonts w:ascii="Times New Roman" w:cs="Times New Roman" w:eastAsia="Times New Roman" w:hAnsi="Times New Roman"/>
-          <w:sz w:val="24"/>
-          <w:szCs w:val="24"/>
-          <w:highlight w:val="white"/>
-          <w:u w:val="none"/>
+        <w:rPr>
+          <w:rFonts w:ascii="Times New Roman" w:cs="Times New Roman" w:eastAsia="Times New Roman" w:hAnsi="Times New Roman"/>
+          <w:sz w:val="24"/>
+          <w:szCs w:val="24"/>
+        </w:rPr>
+      </w:pPr>
+      <w:r>
+        <w:rPr>
+          <w:rFonts w:ascii="Times New Roman" w:cs="Times New Roman" w:eastAsia="Times New Roman" w:hAnsi="Times New Roman"/>
+          <w:sz w:val="24"/>
+          <w:szCs w:val="24"/>
+          <w:rtl w:val="0"/>
+        </w:rPr>
+        <w:t xml:space="preserve">Introduction to MPI</w:t>
+      </w:r>
+    </w:p>
+    <w:p>
+      <w:pPr>
+        <w:rPr>
+          <w:rFonts w:ascii="Times New Roman" w:cs="Times New Roman" w:eastAsia="Times New Roman" w:hAnsi="Times New Roman"/>
+          <w:color w:val="800080"/>
+          <w:sz w:val="24"/>
+          <w:szCs w:val="24"/>
+          <w:u w:val="single"/>
         </w:rPr>
       </w:pPr>
       <w:hyperlink r:id="rId6">
         <w:r>
           <w:rPr>
             <w:rFonts w:ascii="Times New Roman" w:cs="Times New Roman" w:eastAsia="Times New Roman" w:hAnsi="Times New Roman"/>
-            <w:color w:val="1155cc"/>
+            <w:color w:val="800080"/>
             <w:sz w:val="24"/>
             <w:szCs w:val="24"/>
-            <w:highlight w:val="white"/>
             <w:u w:val="single"/>
             <w:rtl w:val="0"/>
           </w:rPr>
-          <w:t xml:space="preserve">PGI Community Edition</w:t>
+          <w:t xml:space="preserve">https://www.mcs.anl.gov/research/projects/mpi/tutorial/mpiintro/ppframe.htm</w:t>
         </w:r>
       </w:hyperlink>
       <w:r>
@@ -62,28 +51,215 @@
     </w:p>
     <w:p>
       <w:pPr>
-        <w:numPr>
-          <w:ilvl w:val="0"/>
-          <w:numId w:val="1"/>
-        </w:numPr>
-        <w:spacing w:after="240" w:before="0" w:beforeAutospacing="0" w:lineRule="auto"/>
-        <w:ind w:left="720" w:hanging="360"/>
-        <w:rPr>
-          <w:rFonts w:ascii="Times New Roman" w:cs="Times New Roman" w:eastAsia="Times New Roman" w:hAnsi="Times New Roman"/>
-          <w:sz w:val="24"/>
-          <w:szCs w:val="24"/>
-          <w:highlight w:val="white"/>
-          <w:u w:val="none"/>
-        </w:rPr>
-      </w:pPr>
-      <w:r>
-        <w:rPr>
-          <w:rFonts w:ascii="Times New Roman" w:cs="Times New Roman" w:eastAsia="Times New Roman" w:hAnsi="Times New Roman"/>
-          <w:sz w:val="24"/>
-          <w:szCs w:val="24"/>
-          <w:rtl w:val="0"/>
-        </w:rPr>
-        <w:t xml:space="preserve">MPI</w:t>
+        <w:rPr>
+          <w:rFonts w:ascii="Times New Roman" w:cs="Times New Roman" w:eastAsia="Times New Roman" w:hAnsi="Times New Roman"/>
+          <w:sz w:val="24"/>
+          <w:szCs w:val="24"/>
+        </w:rPr>
+      </w:pPr>
+      <w:r>
+        <w:rPr>
+          <w:rFonts w:ascii="Times New Roman" w:cs="Times New Roman" w:eastAsia="Times New Roman" w:hAnsi="Times New Roman"/>
+          <w:sz w:val="24"/>
+          <w:szCs w:val="24"/>
+          <w:rtl w:val="0"/>
+        </w:rPr>
+        <w:t xml:space="preserve"> </w:t>
+      </w:r>
+    </w:p>
+    <w:p>
+      <w:pPr>
+        <w:rPr>
+          <w:rFonts w:ascii="Times New Roman" w:cs="Times New Roman" w:eastAsia="Times New Roman" w:hAnsi="Times New Roman"/>
+          <w:sz w:val="24"/>
+          <w:szCs w:val="24"/>
+        </w:rPr>
+      </w:pPr>
+      <w:r>
+        <w:rPr>
+          <w:rFonts w:ascii="Times New Roman" w:cs="Times New Roman" w:eastAsia="Times New Roman" w:hAnsi="Times New Roman"/>
+          <w:sz w:val="24"/>
+          <w:szCs w:val="24"/>
+          <w:rtl w:val="0"/>
+        </w:rPr>
+        <w:t xml:space="preserve">Message Passing Interface (MPI)</w:t>
+      </w:r>
+    </w:p>
+    <w:p>
+      <w:pPr>
+        <w:rPr>
+          <w:rFonts w:ascii="Times New Roman" w:cs="Times New Roman" w:eastAsia="Times New Roman" w:hAnsi="Times New Roman"/>
+          <w:color w:val="800080"/>
+          <w:sz w:val="24"/>
+          <w:szCs w:val="24"/>
+          <w:u w:val="single"/>
+        </w:rPr>
+      </w:pPr>
+      <w:hyperlink r:id="rId7">
+        <w:r>
+          <w:rPr>
+            <w:rFonts w:ascii="Times New Roman" w:cs="Times New Roman" w:eastAsia="Times New Roman" w:hAnsi="Times New Roman"/>
+            <w:color w:val="800080"/>
+            <w:sz w:val="24"/>
+            <w:szCs w:val="24"/>
+            <w:u w:val="single"/>
+            <w:rtl w:val="0"/>
+          </w:rPr>
+          <w:t xml:space="preserve">https://computing.llnl.gov/tutorials/mpi/</w:t>
+        </w:r>
+      </w:hyperlink>
+      <w:r>
+        <w:rPr>
+          <w:rtl w:val="0"/>
+        </w:rPr>
+      </w:r>
+    </w:p>
+    <w:p>
+      <w:pPr>
+        <w:rPr>
+          <w:rFonts w:ascii="Times New Roman" w:cs="Times New Roman" w:eastAsia="Times New Roman" w:hAnsi="Times New Roman"/>
+          <w:sz w:val="24"/>
+          <w:szCs w:val="24"/>
+        </w:rPr>
+      </w:pPr>
+      <w:r>
+        <w:rPr>
+          <w:rFonts w:ascii="Times New Roman" w:cs="Times New Roman" w:eastAsia="Times New Roman" w:hAnsi="Times New Roman"/>
+          <w:sz w:val="24"/>
+          <w:szCs w:val="24"/>
+          <w:rtl w:val="0"/>
+        </w:rPr>
+        <w:t xml:space="preserve"> </w:t>
+      </w:r>
+    </w:p>
+    <w:p>
+      <w:pPr>
+        <w:rPr>
+          <w:rFonts w:ascii="Times New Roman" w:cs="Times New Roman" w:eastAsia="Times New Roman" w:hAnsi="Times New Roman"/>
+          <w:sz w:val="24"/>
+          <w:szCs w:val="24"/>
+        </w:rPr>
+      </w:pPr>
+      <w:r>
+        <w:rPr>
+          <w:rFonts w:ascii="Times New Roman" w:cs="Times New Roman" w:eastAsia="Times New Roman" w:hAnsi="Times New Roman"/>
+          <w:sz w:val="24"/>
+          <w:szCs w:val="24"/>
+          <w:rtl w:val="0"/>
+        </w:rPr>
+        <w:t xml:space="preserve">When Not to Use MPI</w:t>
+      </w:r>
+    </w:p>
+    <w:p>
+      <w:pPr>
+        <w:rPr>
+          <w:rFonts w:ascii="Times New Roman" w:cs="Times New Roman" w:eastAsia="Times New Roman" w:hAnsi="Times New Roman"/>
+          <w:color w:val="800080"/>
+          <w:sz w:val="24"/>
+          <w:szCs w:val="24"/>
+          <w:u w:val="single"/>
+        </w:rPr>
+      </w:pPr>
+      <w:hyperlink r:id="rId8">
+        <w:r>
+          <w:rPr>
+            <w:rFonts w:ascii="Times New Roman" w:cs="Times New Roman" w:eastAsia="Times New Roman" w:hAnsi="Times New Roman"/>
+            <w:color w:val="800080"/>
+            <w:sz w:val="24"/>
+            <w:szCs w:val="24"/>
+            <w:u w:val="single"/>
+            <w:rtl w:val="0"/>
+          </w:rPr>
+          <w:t xml:space="preserve">https://stackoverflow.com/questions/7522058/when-not-to-use-mpi</w:t>
+        </w:r>
+      </w:hyperlink>
+      <w:r>
+        <w:rPr>
+          <w:rtl w:val="0"/>
+        </w:rPr>
+      </w:r>
+    </w:p>
+    <w:p>
+      <w:pPr>
+        <w:rPr>
+          <w:rFonts w:ascii="Times New Roman" w:cs="Times New Roman" w:eastAsia="Times New Roman" w:hAnsi="Times New Roman"/>
+          <w:sz w:val="24"/>
+          <w:szCs w:val="24"/>
+        </w:rPr>
+      </w:pPr>
+      <w:r>
+        <w:rPr>
+          <w:rFonts w:ascii="Times New Roman" w:cs="Times New Roman" w:eastAsia="Times New Roman" w:hAnsi="Times New Roman"/>
+          <w:sz w:val="24"/>
+          <w:szCs w:val="24"/>
+          <w:rtl w:val="0"/>
+        </w:rPr>
+        <w:t xml:space="preserve"> </w:t>
+      </w:r>
+    </w:p>
+    <w:p>
+      <w:pPr>
+        <w:rPr>
+          <w:rFonts w:ascii="Times New Roman" w:cs="Times New Roman" w:eastAsia="Times New Roman" w:hAnsi="Times New Roman"/>
+          <w:sz w:val="24"/>
+          <w:szCs w:val="24"/>
+        </w:rPr>
+      </w:pPr>
+      <w:r>
+        <w:rPr>
+          <w:rFonts w:ascii="Times New Roman" w:cs="Times New Roman" w:eastAsia="Times New Roman" w:hAnsi="Times New Roman"/>
+          <w:sz w:val="24"/>
+          <w:szCs w:val="24"/>
+          <w:rtl w:val="0"/>
+        </w:rPr>
+        <w:t xml:space="preserve">MPI for Dummies</w:t>
+      </w:r>
+    </w:p>
+    <w:p>
+      <w:pPr>
+        <w:rPr>
+          <w:rFonts w:ascii="Times New Roman" w:cs="Times New Roman" w:eastAsia="Times New Roman" w:hAnsi="Times New Roman"/>
+          <w:color w:val="800080"/>
+          <w:sz w:val="24"/>
+          <w:szCs w:val="24"/>
+          <w:u w:val="single"/>
+        </w:rPr>
+      </w:pPr>
+      <w:hyperlink r:id="rId9">
+        <w:r>
+          <w:rPr>
+            <w:rFonts w:ascii="Times New Roman" w:cs="Times New Roman" w:eastAsia="Times New Roman" w:hAnsi="Times New Roman"/>
+            <w:color w:val="800080"/>
+            <w:sz w:val="24"/>
+            <w:szCs w:val="24"/>
+            <w:u w:val="single"/>
+            <w:rtl w:val="0"/>
+          </w:rPr>
+          <w:t xml:space="preserve">https://htor.inf.ethz.ch/teaching/mpi_tutorials/ppopp13/2013-02-24-ppopp-mpi-basic.pdf</w:t>
+        </w:r>
+      </w:hyperlink>
+      <w:r>
+        <w:rPr>
+          <w:rtl w:val="0"/>
+        </w:rPr>
+      </w:r>
+    </w:p>
+    <w:p>
+      <w:pPr>
+        <w:rPr>
+          <w:rFonts w:ascii="Times New Roman" w:cs="Times New Roman" w:eastAsia="Times New Roman" w:hAnsi="Times New Roman"/>
+          <w:sz w:val="24"/>
+          <w:szCs w:val="24"/>
+        </w:rPr>
+      </w:pPr>
+      <w:r>
+        <w:rPr>
+          <w:rFonts w:ascii="Times New Roman" w:cs="Times New Roman" w:eastAsia="Times New Roman" w:hAnsi="Times New Roman"/>
+          <w:sz w:val="24"/>
+          <w:szCs w:val="24"/>
+          <w:rtl w:val="0"/>
+        </w:rPr>
+        <w:t xml:space="preserve"> </w:t>
       </w:r>
     </w:p>
     <w:p>
@@ -110,121 +286,7 @@
 </file>
 
 <file path=word/numbering.xml><?xml version="1.0" encoding="utf-8"?>
-<w:numbering xmlns:mc="http://schemas.openxmlformats.org/markup-compatibility/2006" xmlns:o="urn:schemas-microsoft-com:office:office" xmlns:r="http://schemas.openxmlformats.org/officeDocument/2006/relationships" xmlns:m="http://schemas.openxmlformats.org/officeDocument/2006/math" xmlns:v="urn:schemas-microsoft-com:vml" xmlns:wp="http://schemas.openxmlformats.org/drawingml/2006/wordprocessingDrawing" xmlns:w10="urn:schemas-microsoft-com:office:word" xmlns:w="http://schemas.openxmlformats.org/wordprocessingml/2006/main" xmlns:wne="http://schemas.microsoft.com/office/word/2006/wordml" xmlns:sl="http://schemas.openxmlformats.org/schemaLibrary/2006/main" xmlns:a="http://schemas.openxmlformats.org/drawingml/2006/main" xmlns:pic="http://schemas.openxmlformats.org/drawingml/2006/picture" xmlns:c="http://schemas.openxmlformats.org/drawingml/2006/chart" xmlns:lc="http://schemas.openxmlformats.org/drawingml/2006/lockedCanvas" xmlns:dgm="http://schemas.openxmlformats.org/drawingml/2006/diagram" xmlns:wps="http://schemas.microsoft.com/office/word/2010/wordprocessingShape" xmlns:wpg="http://schemas.microsoft.com/office/word/2010/wordprocessingGroup" xmlns:w14="http://schemas.microsoft.com/office/word/2010/wordml" xmlns:w15="http://schemas.microsoft.com/office/word/2012/wordml">
-  <w:abstractNum w:abstractNumId="1">
-    <w:lvl w:ilvl="0">
-      <w:start w:val="1"/>
-      <w:numFmt w:val="bullet"/>
-      <w:lvlText w:val="●"/>
-      <w:lvlJc w:val="left"/>
-      <w:pPr>
-        <w:ind w:left="720" w:hanging="360"/>
-      </w:pPr>
-      <w:rPr>
-        <w:u w:val="none"/>
-      </w:rPr>
-    </w:lvl>
-    <w:lvl w:ilvl="1">
-      <w:start w:val="1"/>
-      <w:numFmt w:val="bullet"/>
-      <w:lvlText w:val="○"/>
-      <w:lvlJc w:val="left"/>
-      <w:pPr>
-        <w:ind w:left="1440" w:hanging="360"/>
-      </w:pPr>
-      <w:rPr>
-        <w:u w:val="none"/>
-      </w:rPr>
-    </w:lvl>
-    <w:lvl w:ilvl="2">
-      <w:start w:val="1"/>
-      <w:numFmt w:val="bullet"/>
-      <w:lvlText w:val="■"/>
-      <w:lvlJc w:val="left"/>
-      <w:pPr>
-        <w:ind w:left="2160" w:hanging="360"/>
-      </w:pPr>
-      <w:rPr>
-        <w:u w:val="none"/>
-      </w:rPr>
-    </w:lvl>
-    <w:lvl w:ilvl="3">
-      <w:start w:val="1"/>
-      <w:numFmt w:val="bullet"/>
-      <w:lvlText w:val="●"/>
-      <w:lvlJc w:val="left"/>
-      <w:pPr>
-        <w:ind w:left="2880" w:hanging="360"/>
-      </w:pPr>
-      <w:rPr>
-        <w:u w:val="none"/>
-      </w:rPr>
-    </w:lvl>
-    <w:lvl w:ilvl="4">
-      <w:start w:val="1"/>
-      <w:numFmt w:val="bullet"/>
-      <w:lvlText w:val="○"/>
-      <w:lvlJc w:val="left"/>
-      <w:pPr>
-        <w:ind w:left="3600" w:hanging="360"/>
-      </w:pPr>
-      <w:rPr>
-        <w:u w:val="none"/>
-      </w:rPr>
-    </w:lvl>
-    <w:lvl w:ilvl="5">
-      <w:start w:val="1"/>
-      <w:numFmt w:val="bullet"/>
-      <w:lvlText w:val="■"/>
-      <w:lvlJc w:val="left"/>
-      <w:pPr>
-        <w:ind w:left="4320" w:hanging="360"/>
-      </w:pPr>
-      <w:rPr>
-        <w:u w:val="none"/>
-      </w:rPr>
-    </w:lvl>
-    <w:lvl w:ilvl="6">
-      <w:start w:val="1"/>
-      <w:numFmt w:val="bullet"/>
-      <w:lvlText w:val="●"/>
-      <w:lvlJc w:val="left"/>
-      <w:pPr>
-        <w:ind w:left="5040" w:hanging="360"/>
-      </w:pPr>
-      <w:rPr>
-        <w:u w:val="none"/>
-      </w:rPr>
-    </w:lvl>
-    <w:lvl w:ilvl="7">
-      <w:start w:val="1"/>
-      <w:numFmt w:val="bullet"/>
-      <w:lvlText w:val="○"/>
-      <w:lvlJc w:val="left"/>
-      <w:pPr>
-        <w:ind w:left="5760" w:hanging="360"/>
-      </w:pPr>
-      <w:rPr>
-        <w:u w:val="none"/>
-      </w:rPr>
-    </w:lvl>
-    <w:lvl w:ilvl="8">
-      <w:start w:val="1"/>
-      <w:numFmt w:val="bullet"/>
-      <w:lvlText w:val="■"/>
-      <w:lvlJc w:val="left"/>
-      <w:pPr>
-        <w:ind w:left="6480" w:hanging="360"/>
-      </w:pPr>
-      <w:rPr>
-        <w:u w:val="none"/>
-      </w:rPr>
-    </w:lvl>
-  </w:abstractNum>
-  <w:num w:numId="1">
-    <w:abstractNumId w:val="1"/>
-  </w:num>
-</w:numbering>
+<w:numbering xmlns:mc="http://schemas.openxmlformats.org/markup-compatibility/2006" xmlns:o="urn:schemas-microsoft-com:office:office" xmlns:r="http://schemas.openxmlformats.org/officeDocument/2006/relationships" xmlns:m="http://schemas.openxmlformats.org/officeDocument/2006/math" xmlns:v="urn:schemas-microsoft-com:vml" xmlns:wp="http://schemas.openxmlformats.org/drawingml/2006/wordprocessingDrawing" xmlns:w10="urn:schemas-microsoft-com:office:word" xmlns:w="http://schemas.openxmlformats.org/wordprocessingml/2006/main" xmlns:wne="http://schemas.microsoft.com/office/word/2006/wordml" xmlns:sl="http://schemas.openxmlformats.org/schemaLibrary/2006/main" xmlns:a="http://schemas.openxmlformats.org/drawingml/2006/main" xmlns:pic="http://schemas.openxmlformats.org/drawingml/2006/picture" xmlns:c="http://schemas.openxmlformats.org/drawingml/2006/chart" xmlns:lc="http://schemas.openxmlformats.org/drawingml/2006/lockedCanvas" xmlns:dgm="http://schemas.openxmlformats.org/drawingml/2006/diagram" xmlns:wps="http://schemas.microsoft.com/office/word/2010/wordprocessingShape" xmlns:wpg="http://schemas.microsoft.com/office/word/2010/wordprocessingGroup" xmlns:w14="http://schemas.microsoft.com/office/word/2010/wordml" xmlns:w15="http://schemas.microsoft.com/office/word/2012/wordml"/>
 </file>
 
 <file path=word/styles.xml><?xml version="1.0" encoding="utf-8"?>

</xml_diff>

<commit_message>
reordered unit 5, moved lessons to in-progress
</commit_message>
<xml_diff>
--- a/units/5/lessons/1/resources/petascale-lesson-5.1-references.docx
+++ b/units/5/lessons/1/resources/petascale-lesson-5.1-references.docx
@@ -4,45 +4,31 @@
   <w:body>
     <w:p>
       <w:pPr>
-        <w:rPr>
-          <w:rFonts w:ascii="Times New Roman" w:cs="Times New Roman" w:eastAsia="Times New Roman" w:hAnsi="Times New Roman"/>
-          <w:sz w:val="24"/>
-          <w:szCs w:val="24"/>
-        </w:rPr>
-      </w:pPr>
-      <w:r>
-        <w:rPr>
-          <w:rFonts w:ascii="Times New Roman" w:cs="Times New Roman" w:eastAsia="Times New Roman" w:hAnsi="Times New Roman"/>
-          <w:sz w:val="24"/>
-          <w:szCs w:val="24"/>
-          <w:rtl w:val="0"/>
-        </w:rPr>
-        <w:t xml:space="preserve">Introduction to MPI</w:t>
+        <w:pStyle w:val="Title"/>
+        <w:rPr>
+          <w:rFonts w:ascii="Times New Roman" w:cs="Times New Roman" w:eastAsia="Times New Roman" w:hAnsi="Times New Roman"/>
+          <w:b w:val="1"/>
+          <w:sz w:val="48"/>
+          <w:szCs w:val="48"/>
+        </w:rPr>
+      </w:pPr>
+      <w:bookmarkStart w:colFirst="0" w:colLast="0" w:name="_go51kdbiibh1" w:id="0"/>
+      <w:bookmarkEnd w:id="0"/>
+      <w:r>
+        <w:rPr>
+          <w:rFonts w:ascii="Times New Roman" w:cs="Times New Roman" w:eastAsia="Times New Roman" w:hAnsi="Times New Roman"/>
+          <w:b w:val="1"/>
+          <w:sz w:val="48"/>
+          <w:szCs w:val="48"/>
+          <w:rtl w:val="0"/>
+        </w:rPr>
+        <w:t xml:space="preserve">References / Further Reading</w:t>
       </w:r>
     </w:p>
     <w:p>
       <w:pPr>
-        <w:rPr>
-          <w:rFonts w:ascii="Times New Roman" w:cs="Times New Roman" w:eastAsia="Times New Roman" w:hAnsi="Times New Roman"/>
-          <w:color w:val="800080"/>
-          <w:sz w:val="24"/>
-          <w:szCs w:val="24"/>
-          <w:u w:val="single"/>
-        </w:rPr>
-      </w:pPr>
-      <w:hyperlink r:id="rId6">
-        <w:r>
-          <w:rPr>
-            <w:rFonts w:ascii="Times New Roman" w:cs="Times New Roman" w:eastAsia="Times New Roman" w:hAnsi="Times New Roman"/>
-            <w:color w:val="800080"/>
-            <w:sz w:val="24"/>
-            <w:szCs w:val="24"/>
-            <w:u w:val="single"/>
-            <w:rtl w:val="0"/>
-          </w:rPr>
-          <w:t xml:space="preserve">https://www.mcs.anl.gov/research/projects/mpi/tutorial/mpiintro/ppframe.htm</w:t>
-        </w:r>
-      </w:hyperlink>
+        <w:rPr/>
+      </w:pPr>
       <w:r>
         <w:rPr>
           <w:rtl w:val="0"/>
@@ -51,126 +37,52 @@
     </w:p>
     <w:p>
       <w:pPr>
-        <w:rPr>
-          <w:rFonts w:ascii="Times New Roman" w:cs="Times New Roman" w:eastAsia="Times New Roman" w:hAnsi="Times New Roman"/>
-          <w:sz w:val="24"/>
-          <w:szCs w:val="24"/>
-        </w:rPr>
-      </w:pPr>
-      <w:r>
-        <w:rPr>
-          <w:rFonts w:ascii="Times New Roman" w:cs="Times New Roman" w:eastAsia="Times New Roman" w:hAnsi="Times New Roman"/>
-          <w:sz w:val="24"/>
-          <w:szCs w:val="24"/>
-          <w:rtl w:val="0"/>
-        </w:rPr>
-        <w:t xml:space="preserve"> </w:t>
-      </w:r>
-    </w:p>
-    <w:p>
-      <w:pPr>
-        <w:rPr>
-          <w:rFonts w:ascii="Times New Roman" w:cs="Times New Roman" w:eastAsia="Times New Roman" w:hAnsi="Times New Roman"/>
-          <w:sz w:val="24"/>
-          <w:szCs w:val="24"/>
-        </w:rPr>
-      </w:pPr>
-      <w:r>
-        <w:rPr>
-          <w:rFonts w:ascii="Times New Roman" w:cs="Times New Roman" w:eastAsia="Times New Roman" w:hAnsi="Times New Roman"/>
-          <w:sz w:val="24"/>
-          <w:szCs w:val="24"/>
-          <w:rtl w:val="0"/>
-        </w:rPr>
-        <w:t xml:space="preserve">Message Passing Interface (MPI)</w:t>
-      </w:r>
-    </w:p>
-    <w:p>
-      <w:pPr>
-        <w:rPr>
-          <w:rFonts w:ascii="Times New Roman" w:cs="Times New Roman" w:eastAsia="Times New Roman" w:hAnsi="Times New Roman"/>
-          <w:color w:val="800080"/>
-          <w:sz w:val="24"/>
-          <w:szCs w:val="24"/>
-          <w:u w:val="single"/>
-        </w:rPr>
-      </w:pPr>
+        <w:numPr>
+          <w:ilvl w:val="0"/>
+          <w:numId w:val="1"/>
+        </w:numPr>
+        <w:spacing w:after="0" w:afterAutospacing="0" w:before="200" w:lineRule="auto"/>
+        <w:ind w:left="720" w:hanging="360"/>
+        <w:rPr>
+          <w:rFonts w:ascii="Times New Roman" w:cs="Times New Roman" w:eastAsia="Times New Roman" w:hAnsi="Times New Roman"/>
+          <w:sz w:val="32"/>
+          <w:szCs w:val="32"/>
+        </w:rPr>
+      </w:pPr>
+      <w:r>
+        <w:rPr>
+          <w:rFonts w:ascii="Times New Roman" w:cs="Times New Roman" w:eastAsia="Times New Roman" w:hAnsi="Times New Roman"/>
+          <w:b w:val="1"/>
+          <w:sz w:val="32"/>
+          <w:szCs w:val="32"/>
+          <w:rtl w:val="0"/>
+        </w:rPr>
+        <w:t xml:space="preserve">Basic MPI Tutorial at</w:t>
+      </w:r>
       <w:hyperlink r:id="rId7">
         <w:r>
           <w:rPr>
             <w:rFonts w:ascii="Times New Roman" w:cs="Times New Roman" w:eastAsia="Times New Roman" w:hAnsi="Times New Roman"/>
-            <w:color w:val="800080"/>
-            <w:sz w:val="24"/>
-            <w:szCs w:val="24"/>
-            <w:u w:val="single"/>
+            <w:b w:val="1"/>
+            <w:sz w:val="32"/>
+            <w:szCs w:val="32"/>
             <w:rtl w:val="0"/>
           </w:rPr>
-          <w:t xml:space="preserve">https://computing.llnl.gov/tutorials/mpi/</w:t>
+          <w:t xml:space="preserve"> </w:t>
         </w:r>
       </w:hyperlink>
-      <w:r>
-        <w:rPr>
-          <w:rtl w:val="0"/>
-        </w:rPr>
-      </w:r>
-    </w:p>
-    <w:p>
-      <w:pPr>
-        <w:rPr>
-          <w:rFonts w:ascii="Times New Roman" w:cs="Times New Roman" w:eastAsia="Times New Roman" w:hAnsi="Times New Roman"/>
-          <w:sz w:val="24"/>
-          <w:szCs w:val="24"/>
-        </w:rPr>
-      </w:pPr>
-      <w:r>
-        <w:rPr>
-          <w:rFonts w:ascii="Times New Roman" w:cs="Times New Roman" w:eastAsia="Times New Roman" w:hAnsi="Times New Roman"/>
-          <w:sz w:val="24"/>
-          <w:szCs w:val="24"/>
-          <w:rtl w:val="0"/>
-        </w:rPr>
-        <w:t xml:space="preserve"> </w:t>
-      </w:r>
-    </w:p>
-    <w:p>
-      <w:pPr>
-        <w:rPr>
-          <w:rFonts w:ascii="Times New Roman" w:cs="Times New Roman" w:eastAsia="Times New Roman" w:hAnsi="Times New Roman"/>
-          <w:sz w:val="24"/>
-          <w:szCs w:val="24"/>
-        </w:rPr>
-      </w:pPr>
-      <w:r>
-        <w:rPr>
-          <w:rFonts w:ascii="Times New Roman" w:cs="Times New Roman" w:eastAsia="Times New Roman" w:hAnsi="Times New Roman"/>
-          <w:sz w:val="24"/>
-          <w:szCs w:val="24"/>
-          <w:rtl w:val="0"/>
-        </w:rPr>
-        <w:t xml:space="preserve">When Not to Use MPI</w:t>
-      </w:r>
-    </w:p>
-    <w:p>
-      <w:pPr>
-        <w:rPr>
-          <w:rFonts w:ascii="Times New Roman" w:cs="Times New Roman" w:eastAsia="Times New Roman" w:hAnsi="Times New Roman"/>
-          <w:color w:val="800080"/>
-          <w:sz w:val="24"/>
-          <w:szCs w:val="24"/>
-          <w:u w:val="single"/>
-        </w:rPr>
-      </w:pPr>
       <w:hyperlink r:id="rId8">
         <w:r>
           <w:rPr>
             <w:rFonts w:ascii="Times New Roman" w:cs="Times New Roman" w:eastAsia="Times New Roman" w:hAnsi="Times New Roman"/>
-            <w:color w:val="800080"/>
-            <w:sz w:val="24"/>
-            <w:szCs w:val="24"/>
+            <w:b w:val="1"/>
+            <w:color w:val="1155cc"/>
+            <w:sz w:val="32"/>
+            <w:szCs w:val="32"/>
             <w:u w:val="single"/>
             <w:rtl w:val="0"/>
           </w:rPr>
-          <w:t xml:space="preserve">https://stackoverflow.com/questions/7522058/when-not-to-use-mpi</w:t>
+          <w:t xml:space="preserve">http://www.shodor.org/refdesk/Resources/Tutorials/BasicMPI/</w:t>
         </w:r>
       </w:hyperlink>
       <w:r>
@@ -181,6 +93,83 @@
     </w:p>
     <w:p>
       <w:pPr>
+        <w:numPr>
+          <w:ilvl w:val="0"/>
+          <w:numId w:val="1"/>
+        </w:numPr>
+        <w:spacing w:before="0" w:beforeAutospacing="0" w:lineRule="auto"/>
+        <w:ind w:left="720" w:hanging="360"/>
+        <w:rPr>
+          <w:rFonts w:ascii="Times New Roman" w:cs="Times New Roman" w:eastAsia="Times New Roman" w:hAnsi="Times New Roman"/>
+          <w:sz w:val="32"/>
+          <w:szCs w:val="32"/>
+        </w:rPr>
+      </w:pPr>
+      <w:r>
+        <w:rPr>
+          <w:rFonts w:ascii="Times New Roman" w:cs="Times New Roman" w:eastAsia="Times New Roman" w:hAnsi="Times New Roman"/>
+          <w:b w:val="1"/>
+          <w:sz w:val="32"/>
+          <w:szCs w:val="32"/>
+          <w:rtl w:val="0"/>
+        </w:rPr>
+        <w:t xml:space="preserve">Supe</w:t>
+      </w:r>
+      <w:commentRangeStart w:id="0"/>
+      <w:r>
+        <w:rPr>
+          <w:rFonts w:ascii="Times New Roman" w:cs="Times New Roman" w:eastAsia="Times New Roman" w:hAnsi="Times New Roman"/>
+          <w:b w:val="1"/>
+          <w:sz w:val="32"/>
+          <w:szCs w:val="32"/>
+          <w:rtl w:val="0"/>
+        </w:rPr>
+        <w:t xml:space="preserve">rcomputing in Plain English,  Shared Memory Multithreading Slides by Henry Neeman.</w:t>
+      </w:r>
+      <w:commentRangeEnd w:id="0"/>
+      <w:r>
+        <w:commentReference w:id="0"/>
+      </w:r>
+      <w:r>
+        <w:rPr>
+          <w:rtl w:val="0"/>
+        </w:rPr>
+      </w:r>
+    </w:p>
+    <w:p>
+      <w:pPr>
+        <w:spacing w:before="200" w:lineRule="auto"/>
+        <w:ind w:left="0" w:firstLine="0"/>
+        <w:rPr>
+          <w:rFonts w:ascii="Times New Roman" w:cs="Times New Roman" w:eastAsia="Times New Roman" w:hAnsi="Times New Roman"/>
+          <w:b w:val="1"/>
+          <w:sz w:val="32"/>
+          <w:szCs w:val="32"/>
+        </w:rPr>
+      </w:pPr>
+      <w:r>
+        <w:rPr>
+          <w:rtl w:val="0"/>
+        </w:rPr>
+      </w:r>
+    </w:p>
+    <w:p>
+      <w:pPr>
+        <w:ind w:left="720" w:firstLine="0"/>
+        <w:rPr>
+          <w:rFonts w:ascii="Times New Roman" w:cs="Times New Roman" w:eastAsia="Times New Roman" w:hAnsi="Times New Roman"/>
+          <w:sz w:val="28"/>
+          <w:szCs w:val="28"/>
+        </w:rPr>
+      </w:pPr>
+      <w:r>
+        <w:rPr>
+          <w:rtl w:val="0"/>
+        </w:rPr>
+      </w:r>
+    </w:p>
+    <w:p>
+      <w:pPr>
         <w:rPr>
           <w:rFonts w:ascii="Times New Roman" w:cs="Times New Roman" w:eastAsia="Times New Roman" w:hAnsi="Times New Roman"/>
           <w:sz w:val="24"/>
@@ -189,77 +178,8 @@
       </w:pPr>
       <w:r>
         <w:rPr>
-          <w:rFonts w:ascii="Times New Roman" w:cs="Times New Roman" w:eastAsia="Times New Roman" w:hAnsi="Times New Roman"/>
-          <w:sz w:val="24"/>
-          <w:szCs w:val="24"/>
-          <w:rtl w:val="0"/>
-        </w:rPr>
-        <w:t xml:space="preserve"> </w:t>
-      </w:r>
-    </w:p>
-    <w:p>
-      <w:pPr>
-        <w:rPr>
-          <w:rFonts w:ascii="Times New Roman" w:cs="Times New Roman" w:eastAsia="Times New Roman" w:hAnsi="Times New Roman"/>
-          <w:sz w:val="24"/>
-          <w:szCs w:val="24"/>
-        </w:rPr>
-      </w:pPr>
-      <w:r>
-        <w:rPr>
-          <w:rFonts w:ascii="Times New Roman" w:cs="Times New Roman" w:eastAsia="Times New Roman" w:hAnsi="Times New Roman"/>
-          <w:sz w:val="24"/>
-          <w:szCs w:val="24"/>
-          <w:rtl w:val="0"/>
-        </w:rPr>
-        <w:t xml:space="preserve">MPI for Dummies</w:t>
-      </w:r>
-    </w:p>
-    <w:p>
-      <w:pPr>
-        <w:rPr>
-          <w:rFonts w:ascii="Times New Roman" w:cs="Times New Roman" w:eastAsia="Times New Roman" w:hAnsi="Times New Roman"/>
-          <w:color w:val="800080"/>
-          <w:sz w:val="24"/>
-          <w:szCs w:val="24"/>
-          <w:u w:val="single"/>
-        </w:rPr>
-      </w:pPr>
-      <w:hyperlink r:id="rId9">
-        <w:r>
-          <w:rPr>
-            <w:rFonts w:ascii="Times New Roman" w:cs="Times New Roman" w:eastAsia="Times New Roman" w:hAnsi="Times New Roman"/>
-            <w:color w:val="800080"/>
-            <w:sz w:val="24"/>
-            <w:szCs w:val="24"/>
-            <w:u w:val="single"/>
-            <w:rtl w:val="0"/>
-          </w:rPr>
-          <w:t xml:space="preserve">https://htor.inf.ethz.ch/teaching/mpi_tutorials/ppopp13/2013-02-24-ppopp-mpi-basic.pdf</w:t>
-        </w:r>
-      </w:hyperlink>
-      <w:r>
-        <w:rPr>
-          <w:rtl w:val="0"/>
-        </w:rPr>
-      </w:r>
-    </w:p>
-    <w:p>
-      <w:pPr>
-        <w:rPr>
-          <w:rFonts w:ascii="Times New Roman" w:cs="Times New Roman" w:eastAsia="Times New Roman" w:hAnsi="Times New Roman"/>
-          <w:sz w:val="24"/>
-          <w:szCs w:val="24"/>
-        </w:rPr>
-      </w:pPr>
-      <w:r>
-        <w:rPr>
-          <w:rFonts w:ascii="Times New Roman" w:cs="Times New Roman" w:eastAsia="Times New Roman" w:hAnsi="Times New Roman"/>
-          <w:sz w:val="24"/>
-          <w:szCs w:val="24"/>
-          <w:rtl w:val="0"/>
-        </w:rPr>
-        <w:t xml:space="preserve"> </w:t>
+          <w:rtl w:val="0"/>
+        </w:rPr>
       </w:r>
     </w:p>
     <w:p>
@@ -285,8 +205,177 @@
 </w:document>
 </file>
 
+<file path=word/comments.xml><?xml version="1.0" encoding="utf-8"?>
+<w:comments xmlns:mc="http://schemas.openxmlformats.org/markup-compatibility/2006" xmlns:o="urn:schemas-microsoft-com:office:office" xmlns:r="http://schemas.openxmlformats.org/officeDocument/2006/relationships" xmlns:m="http://schemas.openxmlformats.org/officeDocument/2006/math" xmlns:v="urn:schemas-microsoft-com:vml" xmlns:wp="http://schemas.openxmlformats.org/drawingml/2006/wordprocessingDrawing" xmlns:w10="urn:schemas-microsoft-com:office:word" xmlns:w="http://schemas.openxmlformats.org/wordprocessingml/2006/main" xmlns:wne="http://schemas.microsoft.com/office/word/2006/wordml" xmlns:sl="http://schemas.openxmlformats.org/schemaLibrary/2006/main" xmlns:a="http://schemas.openxmlformats.org/drawingml/2006/main" xmlns:pic="http://schemas.openxmlformats.org/drawingml/2006/picture" xmlns:c="http://schemas.openxmlformats.org/drawingml/2006/chart" xmlns:lc="http://schemas.openxmlformats.org/drawingml/2006/lockedCanvas" xmlns:dgm="http://schemas.openxmlformats.org/drawingml/2006/diagram" xmlns:wps="http://schemas.microsoft.com/office/word/2010/wordprocessingShape" xmlns:wpg="http://schemas.microsoft.com/office/word/2010/wordprocessingGroup" xmlns:w14="http://schemas.microsoft.com/office/word/2010/wordml" xmlns:w15="http://schemas.microsoft.com/office/word/2012/wordml">
+  <w:comment w:author="Anonymous" w:id="0" w:date="2020-07-08T07:12:58Z">
+    <w:p>
+      <w:pPr>
+        <w:keepNext w:val="0"/>
+        <w:keepLines w:val="0"/>
+        <w:widowControl w:val="0"/>
+        <w:pBdr>
+          <w:top w:space="0" w:sz="0" w:val="nil"/>
+          <w:left w:space="0" w:sz="0" w:val="nil"/>
+          <w:bottom w:space="0" w:sz="0" w:val="nil"/>
+          <w:right w:space="0" w:sz="0" w:val="nil"/>
+          <w:between w:space="0" w:sz="0" w:val="nil"/>
+        </w:pBdr>
+        <w:shd w:fill="auto" w:val="clear"/>
+        <w:spacing w:after="0" w:before="0" w:line="240" w:lineRule="auto"/>
+        <w:ind w:left="0" w:right="0" w:firstLine="0"/>
+        <w:jc w:val="left"/>
+        <w:rPr>
+          <w:rFonts w:ascii="Arial" w:cs="Arial" w:eastAsia="Arial" w:hAnsi="Arial"/>
+          <w:b w:val="0"/>
+          <w:i w:val="0"/>
+          <w:smallCaps w:val="0"/>
+          <w:strike w:val="0"/>
+          <w:color w:val="000000"/>
+          <w:sz w:val="22"/>
+          <w:szCs w:val="22"/>
+          <w:u w:val="none"/>
+          <w:shd w:fill="auto" w:val="clear"/>
+          <w:vertAlign w:val="baseline"/>
+        </w:rPr>
+      </w:pPr>
+      <w:r>
+        <w:rPr>
+          <w:rFonts w:ascii="Arial" w:cs="Arial" w:eastAsia="Arial" w:hAnsi="Arial"/>
+          <w:b w:val="0"/>
+          <w:i w:val="0"/>
+          <w:smallCaps w:val="0"/>
+          <w:strike w:val="0"/>
+          <w:color w:val="000000"/>
+          <w:sz w:val="22"/>
+          <w:szCs w:val="22"/>
+          <w:u w:val="none"/>
+          <w:shd w:fill="auto" w:val="clear"/>
+          <w:vertAlign w:val="baseline"/>
+          <w:rtl w:val="0"/>
+        </w:rPr>
+        <w:t xml:space="preserve">Please provide link to the slides.</w:t>
+      </w:r>
+    </w:p>
+  </w:comment>
+</w:comments>
+</file>
+
 <file path=word/numbering.xml><?xml version="1.0" encoding="utf-8"?>
-<w:numbering xmlns:mc="http://schemas.openxmlformats.org/markup-compatibility/2006" xmlns:o="urn:schemas-microsoft-com:office:office" xmlns:r="http://schemas.openxmlformats.org/officeDocument/2006/relationships" xmlns:m="http://schemas.openxmlformats.org/officeDocument/2006/math" xmlns:v="urn:schemas-microsoft-com:vml" xmlns:wp="http://schemas.openxmlformats.org/drawingml/2006/wordprocessingDrawing" xmlns:w10="urn:schemas-microsoft-com:office:word" xmlns:w="http://schemas.openxmlformats.org/wordprocessingml/2006/main" xmlns:wne="http://schemas.microsoft.com/office/word/2006/wordml" xmlns:sl="http://schemas.openxmlformats.org/schemaLibrary/2006/main" xmlns:a="http://schemas.openxmlformats.org/drawingml/2006/main" xmlns:pic="http://schemas.openxmlformats.org/drawingml/2006/picture" xmlns:c="http://schemas.openxmlformats.org/drawingml/2006/chart" xmlns:lc="http://schemas.openxmlformats.org/drawingml/2006/lockedCanvas" xmlns:dgm="http://schemas.openxmlformats.org/drawingml/2006/diagram" xmlns:wps="http://schemas.microsoft.com/office/word/2010/wordprocessingShape" xmlns:wpg="http://schemas.microsoft.com/office/word/2010/wordprocessingGroup" xmlns:w14="http://schemas.microsoft.com/office/word/2010/wordml" xmlns:w15="http://schemas.microsoft.com/office/word/2012/wordml"/>
+<w:numbering xmlns:mc="http://schemas.openxmlformats.org/markup-compatibility/2006" xmlns:o="urn:schemas-microsoft-com:office:office" xmlns:r="http://schemas.openxmlformats.org/officeDocument/2006/relationships" xmlns:m="http://schemas.openxmlformats.org/officeDocument/2006/math" xmlns:v="urn:schemas-microsoft-com:vml" xmlns:wp="http://schemas.openxmlformats.org/drawingml/2006/wordprocessingDrawing" xmlns:w10="urn:schemas-microsoft-com:office:word" xmlns:w="http://schemas.openxmlformats.org/wordprocessingml/2006/main" xmlns:wne="http://schemas.microsoft.com/office/word/2006/wordml" xmlns:sl="http://schemas.openxmlformats.org/schemaLibrary/2006/main" xmlns:a="http://schemas.openxmlformats.org/drawingml/2006/main" xmlns:pic="http://schemas.openxmlformats.org/drawingml/2006/picture" xmlns:c="http://schemas.openxmlformats.org/drawingml/2006/chart" xmlns:lc="http://schemas.openxmlformats.org/drawingml/2006/lockedCanvas" xmlns:dgm="http://schemas.openxmlformats.org/drawingml/2006/diagram" xmlns:wps="http://schemas.microsoft.com/office/word/2010/wordprocessingShape" xmlns:wpg="http://schemas.microsoft.com/office/word/2010/wordprocessingGroup" xmlns:w14="http://schemas.microsoft.com/office/word/2010/wordml" xmlns:w15="http://schemas.microsoft.com/office/word/2012/wordml">
+  <w:abstractNum w:abstractNumId="1">
+    <w:lvl w:ilvl="0">
+      <w:start w:val="1"/>
+      <w:numFmt w:val="decimal"/>
+      <w:lvlText w:val="%1)"/>
+      <w:lvlJc w:val="left"/>
+      <w:pPr>
+        <w:ind w:left="720" w:hanging="360"/>
+      </w:pPr>
+      <w:rPr>
+        <w:u w:val="none"/>
+      </w:rPr>
+    </w:lvl>
+    <w:lvl w:ilvl="1">
+      <w:start w:val="1"/>
+      <w:numFmt w:val="lowerLetter"/>
+      <w:lvlText w:val="%2)"/>
+      <w:lvlJc w:val="left"/>
+      <w:pPr>
+        <w:ind w:left="1440" w:hanging="360"/>
+      </w:pPr>
+      <w:rPr>
+        <w:u w:val="none"/>
+      </w:rPr>
+    </w:lvl>
+    <w:lvl w:ilvl="2">
+      <w:start w:val="1"/>
+      <w:numFmt w:val="lowerRoman"/>
+      <w:lvlText w:val="%3)"/>
+      <w:lvlJc w:val="right"/>
+      <w:pPr>
+        <w:ind w:left="2160" w:hanging="360"/>
+      </w:pPr>
+      <w:rPr>
+        <w:u w:val="none"/>
+      </w:rPr>
+    </w:lvl>
+    <w:lvl w:ilvl="3">
+      <w:start w:val="1"/>
+      <w:numFmt w:val="decimal"/>
+      <w:lvlText w:val="(%4)"/>
+      <w:lvlJc w:val="left"/>
+      <w:pPr>
+        <w:ind w:left="2880" w:hanging="360"/>
+      </w:pPr>
+      <w:rPr>
+        <w:u w:val="none"/>
+      </w:rPr>
+    </w:lvl>
+    <w:lvl w:ilvl="4">
+      <w:start w:val="1"/>
+      <w:numFmt w:val="lowerLetter"/>
+      <w:lvlText w:val="(%5)"/>
+      <w:lvlJc w:val="left"/>
+      <w:pPr>
+        <w:ind w:left="3600" w:hanging="360"/>
+      </w:pPr>
+      <w:rPr>
+        <w:u w:val="none"/>
+      </w:rPr>
+    </w:lvl>
+    <w:lvl w:ilvl="5">
+      <w:start w:val="1"/>
+      <w:numFmt w:val="lowerRoman"/>
+      <w:lvlText w:val="(%6)"/>
+      <w:lvlJc w:val="right"/>
+      <w:pPr>
+        <w:ind w:left="4320" w:hanging="360"/>
+      </w:pPr>
+      <w:rPr>
+        <w:u w:val="none"/>
+      </w:rPr>
+    </w:lvl>
+    <w:lvl w:ilvl="6">
+      <w:start w:val="1"/>
+      <w:numFmt w:val="decimal"/>
+      <w:lvlText w:val="%7."/>
+      <w:lvlJc w:val="left"/>
+      <w:pPr>
+        <w:ind w:left="5040" w:hanging="360"/>
+      </w:pPr>
+      <w:rPr>
+        <w:u w:val="none"/>
+      </w:rPr>
+    </w:lvl>
+    <w:lvl w:ilvl="7">
+      <w:start w:val="1"/>
+      <w:numFmt w:val="lowerLetter"/>
+      <w:lvlText w:val="%8."/>
+      <w:lvlJc w:val="left"/>
+      <w:pPr>
+        <w:ind w:left="5760" w:hanging="360"/>
+      </w:pPr>
+      <w:rPr>
+        <w:u w:val="none"/>
+      </w:rPr>
+    </w:lvl>
+    <w:lvl w:ilvl="8">
+      <w:start w:val="1"/>
+      <w:numFmt w:val="lowerRoman"/>
+      <w:lvlText w:val="%9."/>
+      <w:lvlJc w:val="right"/>
+      <w:pPr>
+        <w:ind w:left="6480" w:hanging="360"/>
+      </w:pPr>
+      <w:rPr>
+        <w:u w:val="none"/>
+      </w:rPr>
+    </w:lvl>
+  </w:abstractNum>
+  <w:num w:numId="1">
+    <w:abstractNumId w:val="1"/>
+  </w:num>
+</w:numbering>
 </file>
 
 <file path=word/styles.xml><?xml version="1.0" encoding="utf-8"?>

</xml_diff>